<commit_message>
docs: Practice 5 done
</commit_message>
<xml_diff>
--- a/Documentos/Planificación/Planes/PLAN DE GESTION DE CALIDAD_v1.1.docx
+++ b/Documentos/Planificación/Planes/PLAN DE GESTION DE CALIDAD_v1.1.docx
@@ -1079,18 +1079,19 @@
           <w:p>
             <w:pPr>
               <w:spacing w:line="240" w:lineRule="auto"/>
-              <w:rPr>
-                <w:sz w:val="18"/>
-                <w:szCs w:val="18"/>
-              </w:rPr>
-            </w:pPr>
-            <w:r>
-              <w:rPr>
-                <w:sz w:val="18"/>
-                <w:szCs w:val="18"/>
-                <w:rtl w:val="0"/>
-              </w:rPr>
-              <w:t xml:space="preserve">Variación del cronograma</w:t>
+              <w:jc w:val="center"/>
+              <w:rPr>
+                <w:sz w:val="18"/>
+                <w:szCs w:val="18"/>
+              </w:rPr>
+            </w:pPr>
+            <w:r>
+              <w:rPr>
+                <w:sz w:val="18"/>
+                <w:szCs w:val="18"/>
+                <w:rtl w:val="0"/>
+              </w:rPr>
+              <w:t xml:space="preserve">SV</w:t>
             </w:r>
           </w:p>
         </w:tc>
@@ -1153,18 +1154,19 @@
           <w:p>
             <w:pPr>
               <w:spacing w:line="240" w:lineRule="auto"/>
-              <w:rPr>
-                <w:sz w:val="18"/>
-                <w:szCs w:val="18"/>
-              </w:rPr>
-            </w:pPr>
-            <w:r>
-              <w:rPr>
-                <w:sz w:val="18"/>
-                <w:szCs w:val="18"/>
-                <w:rtl w:val="0"/>
-              </w:rPr>
-              <w:t xml:space="preserve">Desviación del cronograma</w:t>
+              <w:jc w:val="center"/>
+              <w:rPr>
+                <w:sz w:val="18"/>
+                <w:szCs w:val="18"/>
+              </w:rPr>
+            </w:pPr>
+            <w:r>
+              <w:rPr>
+                <w:sz w:val="18"/>
+                <w:szCs w:val="18"/>
+                <w:rtl w:val="0"/>
+              </w:rPr>
+              <w:t xml:space="preserve">SPI</w:t>
             </w:r>
           </w:p>
         </w:tc>

</xml_diff>